<commit_message>
Deixando o git mais organizado
</commit_message>
<xml_diff>
--- a/Desafio/desafios_html_D10503.docx
+++ b/Desafio/desafios_html_D10503.docx
@@ -3946,21 +3946,7 @@
         <w:rPr>
           <w:color w:val="000000"/>
         </w:rPr>
-        <w:t xml:space="preserve">: escreva no quadro acima apenas o trecho de código HTML para responder </w:t>
-      </w:r>
-      <w:proofErr w:type="gramStart"/>
-      <w:r>
-        <w:rPr>
-          <w:color w:val="000000"/>
-        </w:rPr>
-        <w:t>a</w:t>
-      </w:r>
-      <w:proofErr w:type="gramEnd"/>
-      <w:r>
-        <w:rPr>
-          <w:color w:val="000000"/>
-        </w:rPr>
-        <w:t xml:space="preserve"> questão. </w:t>
+        <w:t xml:space="preserve">: escreva no quadro acima apenas o trecho de código HTML para responder a questão. </w:t>
       </w:r>
     </w:p>
     <w:p>
@@ -4077,6 +4063,46 @@
           <w:color w:val="000000"/>
         </w:rPr>
         <w:t xml:space="preserve"> não ser uma boa ideia em websites?</w:t>
+      </w:r>
+      <w:r>
+        <w:rPr>
+          <w:color w:val="000000"/>
+        </w:rPr>
+        <w:t xml:space="preserve"> A pessoa tem que ter um </w:t>
+      </w:r>
+      <w:r>
+        <w:rPr>
+          <w:rFonts w:ascii="Segoe UI" w:hAnsi="Segoe UI" w:cs="Segoe UI"/>
+          <w:color w:val="212529"/>
+          <w:shd w:val="clear" w:color="auto" w:fill="FFFFFF"/>
+        </w:rPr>
+        <w:t xml:space="preserve">software cliente de </w:t>
+      </w:r>
+      <w:proofErr w:type="spellStart"/>
+      <w:r>
+        <w:rPr>
+          <w:rFonts w:ascii="Segoe UI" w:hAnsi="Segoe UI" w:cs="Segoe UI"/>
+          <w:color w:val="212529"/>
+          <w:shd w:val="clear" w:color="auto" w:fill="FFFFFF"/>
+        </w:rPr>
+        <w:t>email</w:t>
+      </w:r>
+      <w:proofErr w:type="spellEnd"/>
+      <w:r>
+        <w:rPr>
+          <w:rFonts w:ascii="Segoe UI" w:hAnsi="Segoe UI" w:cs="Segoe UI"/>
+          <w:color w:val="212529"/>
+          <w:shd w:val="clear" w:color="auto" w:fill="FFFFFF"/>
+        </w:rPr>
+        <w:t xml:space="preserve"> padrão</w:t>
+      </w:r>
+      <w:r>
+        <w:rPr>
+          <w:rFonts w:ascii="Segoe UI" w:hAnsi="Segoe UI" w:cs="Segoe UI"/>
+          <w:color w:val="212529"/>
+          <w:shd w:val="clear" w:color="auto" w:fill="FFFFFF"/>
+        </w:rPr>
+        <w:t>, se a pessoa não tiver não vai ser possível usar essa função.</w:t>
       </w:r>
     </w:p>
     <w:p>
@@ -4163,6 +4189,7 @@
                 <w:rFonts w:ascii="Roboto Light" w:eastAsia="Roboto Light" w:hAnsi="Roboto Light" w:cs="Roboto Light"/>
                 <w:color w:val="000000"/>
               </w:rPr>
+              <w:lastRenderedPageBreak/>
               <w:t>Você terá que pesquisar para descobrir como fazer essa questão</w:t>
             </w:r>
             <w:r>
@@ -5442,21 +5469,7 @@
         <w:rPr>
           <w:color w:val="000000"/>
         </w:rPr>
-        <w:t xml:space="preserve">: escreva no quadro acima apenas o trecho de código HTML para responder </w:t>
-      </w:r>
-      <w:proofErr w:type="gramStart"/>
-      <w:r>
-        <w:rPr>
-          <w:color w:val="000000"/>
-        </w:rPr>
-        <w:t>a</w:t>
-      </w:r>
-      <w:proofErr w:type="gramEnd"/>
-      <w:r>
-        <w:rPr>
-          <w:color w:val="000000"/>
-        </w:rPr>
-        <w:t xml:space="preserve"> questão. </w:t>
+        <w:t xml:space="preserve">: escreva no quadro acima apenas o trecho de código HTML para responder a questão. </w:t>
       </w:r>
     </w:p>
     <w:p>
@@ -6108,23 +6121,7 @@
                 <w:rFonts w:ascii="Roboto Light" w:eastAsia="Roboto Light" w:hAnsi="Roboto Light" w:cs="Roboto Light"/>
                 <w:color w:val="000000"/>
               </w:rPr>
-              <w:t>&gt;Porcentagem (</w:t>
-            </w:r>
-            <w:proofErr w:type="gramStart"/>
-            <w:r>
-              <w:rPr>
-                <w:rFonts w:ascii="Roboto Light" w:eastAsia="Roboto Light" w:hAnsi="Roboto Light" w:cs="Roboto Light"/>
-                <w:color w:val="000000"/>
-              </w:rPr>
-              <w:t>%)&lt;</w:t>
-            </w:r>
-            <w:proofErr w:type="gramEnd"/>
-            <w:r>
-              <w:rPr>
-                <w:rFonts w:ascii="Roboto Light" w:eastAsia="Roboto Light" w:hAnsi="Roboto Light" w:cs="Roboto Light"/>
-                <w:color w:val="000000"/>
-              </w:rPr>
-              <w:t>/</w:t>
+              <w:t>&gt;Porcentagem (%)&lt;/</w:t>
             </w:r>
             <w:proofErr w:type="spellStart"/>
             <w:r>

</xml_diff>